<commit_message>
Cambios en el contenido
</commit_message>
<xml_diff>
--- a/rmarkdown-github.docx
+++ b/rmarkdown-github.docx
@@ -7,7 +7,61 @@
         <w:pStyle w:val="Title"/>
       </w:pPr>
       <w:r>
-        <w:t xml:space="preserve">Untitled</w:t>
+        <w:t xml:space="preserve">Pasos</w:t>
+      </w:r>
+      <w:r>
+        <w:t xml:space="preserve"> </w:t>
+      </w:r>
+      <w:r>
+        <w:t xml:space="preserve">para</w:t>
+      </w:r>
+      <w:r>
+        <w:t xml:space="preserve"> </w:t>
+      </w:r>
+      <w:r>
+        <w:t xml:space="preserve">trabajar</w:t>
+      </w:r>
+      <w:r>
+        <w:t xml:space="preserve"> </w:t>
+      </w:r>
+      <w:r>
+        <w:t xml:space="preserve">con</w:t>
+      </w:r>
+      <w:r>
+        <w:t xml:space="preserve"> </w:t>
+      </w:r>
+      <w:r>
+        <w:t xml:space="preserve">Rmarkdown</w:t>
+      </w:r>
+      <w:r>
+        <w:t xml:space="preserve"> </w:t>
+      </w:r>
+      <w:r>
+        <w:t xml:space="preserve">y</w:t>
+      </w:r>
+      <w:r>
+        <w:t xml:space="preserve"> </w:t>
+      </w:r>
+      <w:r>
+        <w:t xml:space="preserve">GitHub</w:t>
+      </w:r>
+      <w:r>
+        <w:t xml:space="preserve"> </w:t>
+      </w:r>
+      <w:r>
+        <w:t xml:space="preserve">por</w:t>
+      </w:r>
+      <w:r>
+        <w:t xml:space="preserve"> </w:t>
+      </w:r>
+      <w:r>
+        <w:t xml:space="preserve">primera</w:t>
+      </w:r>
+      <w:r>
+        <w:t xml:space="preserve"> </w:t>
+      </w:r>
+      <w:r>
+        <w:t xml:space="preserve">vez</w:t>
       </w:r>
     </w:p>
     <w:p>
@@ -60,10 +114,10 @@
       <w:pPr>
         <w:pStyle w:val="Heading1"/>
       </w:pPr>
-      <w:bookmarkStart w:id="21" w:name="pasos-para-trabajar-con-rmarkdown-y-github"/>
+      <w:bookmarkStart w:id="21" w:name="pasos"/>
       <w:bookmarkEnd w:id="21"/>
       <w:r>
-        <w:t xml:space="preserve">Pasos para trabajar con Rmarkdown y GitHub</w:t>
+        <w:t xml:space="preserve">Pasos</w:t>
       </w:r>
     </w:p>
     <w:p>
@@ -190,7 +244,7 @@
         </w:numPr>
       </w:pPr>
       <w:r>
-        <w:t xml:space="preserve">Seleccionar vercion de control</w:t>
+        <w:t xml:space="preserve">Seleccionar version de control</w:t>
       </w:r>
     </w:p>
     <w:p>
@@ -316,7 +370,23 @@
         </w:numPr>
       </w:pPr>
       <w:r>
-        <w:t xml:space="preserve">En la ventana siguiente con el commando Ctrl+v pegar el directorio clonado de github y dar click en el boton señalado.</w:t>
+        <w:t xml:space="preserve">En la ventana siguiente con el commando</w:t>
+      </w:r>
+      <w:r>
+        <w:t xml:space="preserve"> </w:t>
+      </w:r>
+      <w:r>
+        <w:rPr>
+          <w:i/>
+          <w:b/>
+        </w:rPr>
+        <w:t xml:space="preserve">Ctrl+v</w:t>
+      </w:r>
+      <w:r>
+        <w:t xml:space="preserve"> </w:t>
+      </w:r>
+      <w:r>
+        <w:t xml:space="preserve">pegar el directorio clonado de github y dar click en el boton señalado.</w:t>
       </w:r>
     </w:p>
     <w:p>
@@ -442,13 +512,14 @@
         </w:numPr>
       </w:pPr>
       <w:r>
-        <w:t xml:space="preserve">En el boton señalado es coger la opcion</w:t>
+        <w:t xml:space="preserve">En el boton señalado escoger la opcion</w:t>
       </w:r>
       <w:r>
         <w:t xml:space="preserve"> </w:t>
       </w:r>
       <w:r>
         <w:rPr>
+          <w:i/>
           <w:b/>
         </w:rPr>
         <w:t xml:space="preserve">Shell</w:t>
@@ -513,7 +584,7 @@
         </w:numPr>
       </w:pPr>
       <w:r>
-        <w:t xml:space="preserve">a continuacion se copian las tras lineas de codigo siguientes:</w:t>
+        <w:t xml:space="preserve">En la ventana resultante se copian las tras lineas de codigo siguientes:</w:t>
       </w:r>
     </w:p>
     <w:p>
@@ -525,6 +596,9 @@
         </w:numPr>
       </w:pPr>
       <w:r>
+        <w:rPr>
+          <w:rStyle w:val="VerbatimChar"/>
+        </w:rPr>
         <w:t xml:space="preserve">git init</w:t>
       </w:r>
     </w:p>
@@ -537,6 +611,9 @@
         </w:numPr>
       </w:pPr>
       <w:r>
+        <w:rPr>
+          <w:rStyle w:val="VerbatimChar"/>
+        </w:rPr>
         <w:t xml:space="preserve">git config user.name "NombreUsuario"</w:t>
       </w:r>
     </w:p>
@@ -549,21 +626,10 @@
         </w:numPr>
       </w:pPr>
       <w:r>
-        <w:t xml:space="preserve">git config user.email</w:t>
-      </w:r>
-      <w:r>
-        <w:t xml:space="preserve"> </w:t>
-      </w:r>
-      <w:hyperlink r:id="rId29">
-        <w:r>
-          <w:rPr>
-            <w:rStyle w:val="Hyperlink"/>
-          </w:rPr>
-          <w:t xml:space="preserve">"email@algo.com</w:t>
-        </w:r>
-      </w:hyperlink>
-      <w:r>
-        <w:t xml:space="preserve">"</w:t>
+        <w:rPr>
+          <w:rStyle w:val="VerbatimChar"/>
+        </w:rPr>
+        <w:t xml:space="preserve">git config user.email "email@algo.com"</w:t>
       </w:r>
     </w:p>
     <w:p>
@@ -590,7 +656,7 @@
                     </pic:cNvPicPr>
                   </pic:nvPicPr>
                   <pic:blipFill>
-                    <a:blip r:embed="rId30"/>
+                    <a:blip r:embed="rId29"/>
                     <a:stretch>
                       <a:fillRect/>
                     </a:stretch>
@@ -664,7 +730,7 @@
                     </pic:cNvPicPr>
                   </pic:nvPicPr>
                   <pic:blipFill>
-                    <a:blip r:embed="rId31"/>
+                    <a:blip r:embed="rId30"/>
                     <a:stretch>
                       <a:fillRect/>
                     </a:stretch>
@@ -727,7 +793,7 @@
                     </pic:cNvPicPr>
                   </pic:nvPicPr>
                   <pic:blipFill>
-                    <a:blip r:embed="rId32"/>
+                    <a:blip r:embed="rId31"/>
                     <a:stretch>
                       <a:fillRect/>
                     </a:stretch>
@@ -754,6 +820,176 @@
         </w:drawing>
       </w:r>
     </w:p>
+    <w:p>
+      <w:pPr>
+        <w:pStyle w:val="Heading1"/>
+      </w:pPr>
+      <w:bookmarkStart w:id="32" w:name="errores-frecuentes"/>
+      <w:bookmarkEnd w:id="32"/>
+      <w:r>
+        <w:t xml:space="preserve">Errores frecuentes</w:t>
+      </w:r>
+    </w:p>
+    <w:p>
+      <w:pPr>
+        <w:pStyle w:val="Compact"/>
+        <w:numPr>
+          <w:numId w:val="1013"/>
+          <w:ilvl w:val="0"/>
+        </w:numPr>
+      </w:pPr>
+      <w:r>
+        <w:t xml:space="preserve">Cuando Git no esta instalado</w:t>
+      </w:r>
+    </w:p>
+    <w:p>
+      <w:pPr>
+        <w:pStyle w:val="Figure"/>
+      </w:pPr>
+      <w:r>
+        <w:drawing>
+          <wp:inline>
+            <wp:extent cx="5210175" cy="3657600"/>
+            <wp:effectExtent b="0" l="0" r="0" t="0"/>
+            <wp:docPr descr="" id="1" name="Picture"/>
+            <a:graphic>
+              <a:graphicData uri="http://schemas.openxmlformats.org/drawingml/2006/picture">
+                <pic:pic>
+                  <pic:nvPicPr>
+                    <pic:cNvPr descr="imggit/img1.jpg" id="0" name="Picture"/>
+                    <pic:cNvPicPr>
+                      <a:picLocks noChangeArrowheads="1" noChangeAspect="1"/>
+                    </pic:cNvPicPr>
+                  </pic:nvPicPr>
+                  <pic:blipFill>
+                    <a:blip r:embed="rId33"/>
+                    <a:stretch>
+                      <a:fillRect/>
+                    </a:stretch>
+                  </pic:blipFill>
+                  <pic:spPr bwMode="auto">
+                    <a:xfrm>
+                      <a:off x="0" y="0"/>
+                      <a:ext cx="5210175" cy="3657600"/>
+                    </a:xfrm>
+                    <a:prstGeom prst="rect">
+                      <a:avLst/>
+                    </a:prstGeom>
+                    <a:noFill/>
+                    <a:ln w="9525">
+                      <a:noFill/>
+                      <a:headEnd/>
+                      <a:tailEnd/>
+                    </a:ln>
+                  </pic:spPr>
+                </pic:pic>
+              </a:graphicData>
+            </a:graphic>
+          </wp:inline>
+        </w:drawing>
+      </w:r>
+    </w:p>
+    <w:p>
+      <w:pPr>
+        <w:pStyle w:val="FirstParagraph"/>
+      </w:pPr>
+      <w:r>
+        <w:t xml:space="preserve">En este caso es necesario seguir</w:t>
+      </w:r>
+      <w:r>
+        <w:t xml:space="preserve"> </w:t>
+      </w:r>
+      <w:r>
+        <w:rPr>
+          <w:i/>
+          <w:b/>
+        </w:rPr>
+        <w:t xml:space="preserve">todos los pasos</w:t>
+      </w:r>
+      <w:r>
+        <w:t xml:space="preserve"> </w:t>
+      </w:r>
+      <w:r>
+        <w:t xml:space="preserve">de esta guia.</w:t>
+      </w:r>
+    </w:p>
+    <w:p>
+      <w:pPr>
+        <w:pStyle w:val="Compact"/>
+        <w:numPr>
+          <w:numId w:val="1014"/>
+          <w:ilvl w:val="0"/>
+        </w:numPr>
+      </w:pPr>
+      <w:r>
+        <w:t xml:space="preserve">Cuando se va a hacer comit sin registrarse en Git</w:t>
+      </w:r>
+    </w:p>
+    <w:p>
+      <w:pPr>
+        <w:pStyle w:val="Figure"/>
+      </w:pPr>
+      <w:r>
+        <w:drawing>
+          <wp:inline>
+            <wp:extent cx="5334000" cy="4071914"/>
+            <wp:effectExtent b="0" l="0" r="0" t="0"/>
+            <wp:docPr descr="" id="1" name="Picture"/>
+            <a:graphic>
+              <a:graphicData uri="http://schemas.openxmlformats.org/drawingml/2006/picture">
+                <pic:pic>
+                  <pic:nvPicPr>
+                    <pic:cNvPr descr="imggit/img2.jpg" id="0" name="Picture"/>
+                    <pic:cNvPicPr>
+                      <a:picLocks noChangeArrowheads="1" noChangeAspect="1"/>
+                    </pic:cNvPicPr>
+                  </pic:nvPicPr>
+                  <pic:blipFill>
+                    <a:blip r:embed="rId34"/>
+                    <a:stretch>
+                      <a:fillRect/>
+                    </a:stretch>
+                  </pic:blipFill>
+                  <pic:spPr bwMode="auto">
+                    <a:xfrm>
+                      <a:off x="0" y="0"/>
+                      <a:ext cx="5334000" cy="4071914"/>
+                    </a:xfrm>
+                    <a:prstGeom prst="rect">
+                      <a:avLst/>
+                    </a:prstGeom>
+                    <a:noFill/>
+                    <a:ln w="9525">
+                      <a:noFill/>
+                      <a:headEnd/>
+                      <a:tailEnd/>
+                    </a:ln>
+                  </pic:spPr>
+                </pic:pic>
+              </a:graphicData>
+            </a:graphic>
+          </wp:inline>
+        </w:drawing>
+      </w:r>
+    </w:p>
+    <w:p>
+      <w:pPr>
+        <w:pStyle w:val="FirstParagraph"/>
+      </w:pPr>
+      <w:r>
+        <w:t xml:space="preserve">En este caso es necesario seguir los pasos</w:t>
+      </w:r>
+      <w:r>
+        <w:t xml:space="preserve"> </w:t>
+      </w:r>
+      <w:r>
+        <w:rPr>
+          <w:i/>
+          <w:b/>
+        </w:rPr>
+        <w:t xml:space="preserve">desde el 2.f hasta finalizar la gia</w:t>
+      </w:r>
+    </w:p>
     <w:sectPr/>
   </w:body>
 </w:document>
@@ -862,7 +1098,7 @@
     </w:lvl>
   </w:abstractNum>
   <w:abstractNum w:abstractNumId="990">
-    <w:nsid w:val="917f9c51"/>
+    <w:nsid w:val="fcea4afb"/>
     <w:multiLevelType w:val="multilevel"/>
     <w:lvl w:ilvl="0">
       <w:numFmt w:val="bullet"/>
@@ -943,7 +1179,7 @@
     </w:lvl>
   </w:abstractNum>
   <w:abstractNum w:abstractNumId="99411">
-    <w:nsid w:val="924fc169"/>
+    <w:nsid w:val="1b0dd83e"/>
     <w:multiLevelType w:val="multilevel"/>
     <w:lvl w:ilvl="0">
       <w:start w:val="1"/>
@@ -1031,7 +1267,7 @@
     </w:lvl>
   </w:abstractNum>
   <w:abstractNum w:abstractNumId="99412">
-    <w:nsid w:val="211f2ab8"/>
+    <w:nsid w:val="2e11ae26"/>
     <w:multiLevelType w:val="multilevel"/>
     <w:lvl w:ilvl="0">
       <w:start w:val="2"/>
@@ -1119,7 +1355,7 @@
     </w:lvl>
   </w:abstractNum>
   <w:abstractNum w:abstractNumId="99711">
-    <w:nsid w:val="187b5336"/>
+    <w:nsid w:val="57dd2ecf"/>
     <w:multiLevelType w:val="multilevel"/>
     <w:lvl w:ilvl="0">
       <w:start w:val="1"/>
@@ -1207,7 +1443,7 @@
     </w:lvl>
   </w:abstractNum>
   <w:abstractNum w:abstractNumId="99712">
-    <w:nsid w:val="ef27d0fa"/>
+    <w:nsid w:val="5151d321"/>
     <w:multiLevelType w:val="multilevel"/>
     <w:lvl w:ilvl="0">
       <w:start w:val="2"/>
@@ -1295,7 +1531,7 @@
     </w:lvl>
   </w:abstractNum>
   <w:abstractNum w:abstractNumId="99714">
-    <w:nsid w:val="6214b374"/>
+    <w:nsid w:val="20bef7b1"/>
     <w:multiLevelType w:val="multilevel"/>
     <w:lvl w:ilvl="0">
       <w:start w:val="4"/>
@@ -1383,7 +1619,7 @@
     </w:lvl>
   </w:abstractNum>
   <w:abstractNum w:abstractNumId="99715">
-    <w:nsid w:val="366b8a2d"/>
+    <w:nsid w:val="b381ab77"/>
     <w:multiLevelType w:val="multilevel"/>
     <w:lvl w:ilvl="0">
       <w:start w:val="5"/>
@@ -1471,7 +1707,7 @@
     </w:lvl>
   </w:abstractNum>
   <w:abstractNum w:abstractNumId="99716">
-    <w:nsid w:val="6f3f9136"/>
+    <w:nsid w:val="e4806c82"/>
     <w:multiLevelType w:val="multilevel"/>
     <w:lvl w:ilvl="0">
       <w:start w:val="6"/>
@@ -1559,7 +1795,7 @@
     </w:lvl>
   </w:abstractNum>
   <w:abstractNum w:abstractNumId="99717">
-    <w:nsid w:val="603f1cbe"/>
+    <w:nsid w:val="a06ca3aa"/>
     <w:multiLevelType w:val="multilevel"/>
     <w:lvl w:ilvl="0">
       <w:start w:val="7"/>
@@ -1647,7 +1883,7 @@
     </w:lvl>
   </w:abstractNum>
   <w:abstractNum w:abstractNumId="99718">
-    <w:nsid w:val="6628793c"/>
+    <w:nsid w:val="326ffe73"/>
     <w:multiLevelType w:val="multilevel"/>
     <w:lvl w:ilvl="0">
       <w:start w:val="8"/>
@@ -1735,7 +1971,7 @@
     </w:lvl>
   </w:abstractNum>
   <w:abstractNum w:abstractNumId="991">
-    <w:nsid w:val="8026428c"/>
+    <w:nsid w:val="81db1965"/>
     <w:multiLevelType w:val="multilevel"/>
     <w:lvl w:ilvl="0">
       <w:numFmt w:val="bullet"/>
@@ -2087,6 +2323,12 @@
     <w:lvlOverride w:ilvl="6">
       <w:startOverride w:val="2"/>
     </w:lvlOverride>
+  </w:num>
+  <w:num w:numId="1013">
+    <w:abstractNumId w:val="991"/>
+  </w:num>
+  <w:num w:numId="1014">
+    <w:abstractNumId w:val="991"/>
   </w:num>
 </w:numbering>
 </file>

</xml_diff>

<commit_message>
Se corrige la ortografía
</commit_message>
<xml_diff>
--- a/rmarkdown-github.docx
+++ b/rmarkdown-github.docx
@@ -31,7 +31,7 @@
         <w:t xml:space="preserve"> </w:t>
       </w:r>
       <w:r>
-        <w:t xml:space="preserve">Rmarkdown</w:t>
+        <w:t xml:space="preserve">RStudio</w:t>
       </w:r>
       <w:r>
         <w:t xml:space="preserve"> </w:t>
@@ -244,7 +244,7 @@
         </w:numPr>
       </w:pPr>
       <w:r>
-        <w:t xml:space="preserve">Seleccionar version de control</w:t>
+        <w:t xml:space="preserve">Seleccionar versión de control</w:t>
       </w:r>
     </w:p>
     <w:p>
@@ -386,7 +386,7 @@
         <w:t xml:space="preserve"> </w:t>
       </w:r>
       <w:r>
-        <w:t xml:space="preserve">pegar el directorio clonado de github y dar click en el boton señalado.</w:t>
+        <w:t xml:space="preserve">pegar el directorio clonado de github y dar click en el botón señalado.</w:t>
       </w:r>
     </w:p>
     <w:p>
@@ -449,7 +449,7 @@
         </w:numPr>
       </w:pPr>
       <w:r>
-        <w:t xml:space="preserve">A continuacion en la ventana de RStudio darclick en la parte señalada en la siguiente imagen.</w:t>
+        <w:t xml:space="preserve">A continuación en la ventana de RStudio dar click en la parte señalada en la siguiente imagen.</w:t>
       </w:r>
     </w:p>
     <w:p>
@@ -512,7 +512,7 @@
         </w:numPr>
       </w:pPr>
       <w:r>
-        <w:t xml:space="preserve">En el boton señalado escoger la opcion</w:t>
+        <w:t xml:space="preserve">En el botón señalado escoger la opción</w:t>
       </w:r>
       <w:r>
         <w:t xml:space="preserve"> </w:t>
@@ -584,7 +584,7 @@
         </w:numPr>
       </w:pPr>
       <w:r>
-        <w:t xml:space="preserve">En la ventana resultante se copian las tras lineas de codigo siguientes:</w:t>
+        <w:t xml:space="preserve">En la ventana resultante se copian las tres líneas de código siguientes:</w:t>
       </w:r>
     </w:p>
     <w:p>
@@ -691,7 +691,7 @@
         </w:numPr>
       </w:pPr>
       <w:r>
-        <w:t xml:space="preserve">Al hacer push por primera vez se debe registar el usuario y la contraseña de la cuenta de github.</w:t>
+        <w:t xml:space="preserve">Al hacer push por primera vez se debe registrar el usuario y la contraseña de la cuenta de github.</w:t>
       </w:r>
     </w:p>
     <w:p>
@@ -839,7 +839,7 @@
         </w:numPr>
       </w:pPr>
       <w:r>
-        <w:t xml:space="preserve">Cuando Git no esta instalado</w:t>
+        <w:t xml:space="preserve">Cuando Git no está instalado</w:t>
       </w:r>
     </w:p>
     <w:p>
@@ -1098,7 +1098,7 @@
     </w:lvl>
   </w:abstractNum>
   <w:abstractNum w:abstractNumId="990">
-    <w:nsid w:val="fcea4afb"/>
+    <w:nsid w:val="6d82568d"/>
     <w:multiLevelType w:val="multilevel"/>
     <w:lvl w:ilvl="0">
       <w:numFmt w:val="bullet"/>
@@ -1179,7 +1179,7 @@
     </w:lvl>
   </w:abstractNum>
   <w:abstractNum w:abstractNumId="99411">
-    <w:nsid w:val="1b0dd83e"/>
+    <w:nsid w:val="610e3007"/>
     <w:multiLevelType w:val="multilevel"/>
     <w:lvl w:ilvl="0">
       <w:start w:val="1"/>
@@ -1267,7 +1267,7 @@
     </w:lvl>
   </w:abstractNum>
   <w:abstractNum w:abstractNumId="99412">
-    <w:nsid w:val="2e11ae26"/>
+    <w:nsid w:val="82db694f"/>
     <w:multiLevelType w:val="multilevel"/>
     <w:lvl w:ilvl="0">
       <w:start w:val="2"/>
@@ -1355,7 +1355,7 @@
     </w:lvl>
   </w:abstractNum>
   <w:abstractNum w:abstractNumId="99711">
-    <w:nsid w:val="57dd2ecf"/>
+    <w:nsid w:val="8f579b1c"/>
     <w:multiLevelType w:val="multilevel"/>
     <w:lvl w:ilvl="0">
       <w:start w:val="1"/>
@@ -1443,7 +1443,7 @@
     </w:lvl>
   </w:abstractNum>
   <w:abstractNum w:abstractNumId="99712">
-    <w:nsid w:val="5151d321"/>
+    <w:nsid w:val="bd21d57c"/>
     <w:multiLevelType w:val="multilevel"/>
     <w:lvl w:ilvl="0">
       <w:start w:val="2"/>
@@ -1531,7 +1531,7 @@
     </w:lvl>
   </w:abstractNum>
   <w:abstractNum w:abstractNumId="99714">
-    <w:nsid w:val="20bef7b1"/>
+    <w:nsid w:val="eee407df"/>
     <w:multiLevelType w:val="multilevel"/>
     <w:lvl w:ilvl="0">
       <w:start w:val="4"/>
@@ -1619,7 +1619,7 @@
     </w:lvl>
   </w:abstractNum>
   <w:abstractNum w:abstractNumId="99715">
-    <w:nsid w:val="b381ab77"/>
+    <w:nsid w:val="1ab9c46d"/>
     <w:multiLevelType w:val="multilevel"/>
     <w:lvl w:ilvl="0">
       <w:start w:val="5"/>
@@ -1707,7 +1707,7 @@
     </w:lvl>
   </w:abstractNum>
   <w:abstractNum w:abstractNumId="99716">
-    <w:nsid w:val="e4806c82"/>
+    <w:nsid w:val="a6c9c113"/>
     <w:multiLevelType w:val="multilevel"/>
     <w:lvl w:ilvl="0">
       <w:start w:val="6"/>
@@ -1795,7 +1795,7 @@
     </w:lvl>
   </w:abstractNum>
   <w:abstractNum w:abstractNumId="99717">
-    <w:nsid w:val="a06ca3aa"/>
+    <w:nsid w:val="28c419c9"/>
     <w:multiLevelType w:val="multilevel"/>
     <w:lvl w:ilvl="0">
       <w:start w:val="7"/>
@@ -1883,7 +1883,7 @@
     </w:lvl>
   </w:abstractNum>
   <w:abstractNum w:abstractNumId="99718">
-    <w:nsid w:val="326ffe73"/>
+    <w:nsid w:val="3cff0668"/>
     <w:multiLevelType w:val="multilevel"/>
     <w:lvl w:ilvl="0">
       <w:start w:val="8"/>
@@ -1971,7 +1971,7 @@
     </w:lvl>
   </w:abstractNum>
   <w:abstractNum w:abstractNumId="991">
-    <w:nsid w:val="81db1965"/>
+    <w:nsid w:val="cf2bbba7"/>
     <w:multiLevelType w:val="multilevel"/>
     <w:lvl w:ilvl="0">
       <w:numFmt w:val="bullet"/>

</xml_diff>